<commit_message>
worked on data encoding
</commit_message>
<xml_diff>
--- a/docs/roadmap/Main Roadmap.docx
+++ b/docs/roadmap/Main Roadmap.docx
@@ -1900,9 +1900,12 @@
     </w:p>
     <w:p>
       <w:pPr>
+        <w:bidi/>
         <w:spacing w:line="276" w:lineRule="auto"/>
         <w:rPr>
-          <w:rFonts w:ascii="Calibri" w:hAnsi="Calibri" w:cs="Calibri"/>
+          <w:rFonts w:ascii="Calibri" w:hAnsi="Calibri" w:cs="Calibri" w:hint="cs"/>
+          <w:rtl/>
+          <w:lang w:val="en-US" w:bidi="ps-AF"/>
         </w:rPr>
       </w:pPr>
     </w:p>

</xml_diff>